<commit_message>
Revised cover letter, resume for IRS
</commit_message>
<xml_diff>
--- a/I have been a successful ESL teacher for over ten years.docx
+++ b/I have been a successful ESL teacher for over ten years.docx
@@ -7,6 +7,24 @@
         <w:ind w:firstLine="720"/>
       </w:pPr>
       <w:r>
+        <w:t xml:space="preserve">Although I was born and raised in Korea, </w:t>
+      </w:r>
+      <w:r>
+        <w:t>I spen</w:t>
+      </w:r>
+      <w:r>
+        <w:t>t</w:t>
+      </w:r>
+      <w:r>
+        <w:t xml:space="preserve"> most of my teenage</w:t>
+      </w:r>
+      <w:r>
+        <w:t xml:space="preserve"> years</w:t>
+      </w:r>
+      <w:r>
+        <w:t xml:space="preserve"> in Indonesia.  </w:t>
+      </w:r>
+      <w:r>
         <w:t xml:space="preserve">I attended </w:t>
       </w:r>
       <w:proofErr w:type="spellStart"/>
@@ -15,46 +33,52 @@
       </w:r>
       <w:proofErr w:type="spellEnd"/>
       <w:r>
-        <w:t xml:space="preserve"> International Christian School in Indonesia for five year</w:t>
+        <w:t xml:space="preserve"> International Christian School, where the majority of students were missionary children from the United States</w:t>
       </w:r>
       <w:r>
         <w:rPr>
           <w:rFonts w:hint="eastAsia"/>
         </w:rPr>
-        <w:t>s.</w:t>
+        <w:t>.</w:t>
       </w:r>
       <w:r>
         <w:t xml:space="preserve">  I entered the school as a seventh grade ESL student, and I finished my eleventh grade as an elected member of the student council and an honor stu</w:t>
       </w:r>
       <w:r>
-        <w:t xml:space="preserve">dent.  The journey to the achievement was </w:t>
-      </w:r>
-      <w:r>
-        <w:t xml:space="preserve">full of struggles.  I </w:t>
-      </w:r>
-      <w:r>
-        <w:t>had to wake myself up at</w:t>
-      </w:r>
-      <w:r>
-        <w:t xml:space="preserve"> four </w:t>
-      </w:r>
-      <w:r>
-        <w:t>every</w:t>
-      </w:r>
-      <w:r>
-        <w:t xml:space="preserve"> morning to study</w:t>
-      </w:r>
-      <w:r>
-        <w:t xml:space="preserve">.  I </w:t>
-      </w:r>
-      <w:r>
-        <w:t>would</w:t>
-      </w:r>
-      <w:r>
-        <w:t xml:space="preserve"> literally memorize the whole pages of my science and geography books for the exams, which left my teachers speechle</w:t>
-      </w:r>
-      <w:r>
-        <w:t xml:space="preserve">ss.  Learning English was not an easy task, but it definitely was like “a magic carpet ride”.  It took me to a whole new world of classic literature and knowledge.  I started to really cherish the language.  I started to write poems and stories in English.  I was amazed how learning a new language was like a fine a secrete door to a whole new world.  After high school, without any hesitation, I decided to become an English teacher so that I could share this experience. </w:t>
+        <w:t xml:space="preserve">dent.  </w:t>
+      </w:r>
+      <w:r>
+        <w:t>Having never lived outside of Korea prior to moving to Indonesia, my journey to reaching</w:t>
+      </w:r>
+      <w:r>
+        <w:t xml:space="preserve"> </w:t>
+      </w:r>
+      <w:r>
+        <w:t>this</w:t>
+      </w:r>
+      <w:r>
+        <w:t xml:space="preserve"> </w:t>
+      </w:r>
+      <w:r>
+        <w:t xml:space="preserve">level of </w:t>
+      </w:r>
+      <w:r>
+        <w:t>achievement</w:t>
+      </w:r>
+      <w:r>
+        <w:t xml:space="preserve"> in English proficiency and </w:t>
+      </w:r>
+      <w:r>
+        <w:rPr>
+          <w:highlight w:val="magenta"/>
+        </w:rPr>
+        <w:t>adapting to Western culture</w:t>
+      </w:r>
+      <w:r>
+        <w:t xml:space="preserve"> was </w:t>
+      </w:r>
+      <w:r>
+        <w:t xml:space="preserve">full of struggles.  </w:t>
       </w:r>
     </w:p>
     <w:p>
@@ -62,6 +86,89 @@
         <w:ind w:firstLine="720"/>
       </w:pPr>
       <w:r>
+        <w:t xml:space="preserve">I </w:t>
+      </w:r>
+      <w:r>
+        <w:t>had to wake myself up at</w:t>
+      </w:r>
+      <w:r>
+        <w:t xml:space="preserve"> four</w:t>
+      </w:r>
+      <w:r>
+        <w:t xml:space="preserve"> </w:t>
+      </w:r>
+      <w:r>
+        <w:t>every</w:t>
+      </w:r>
+      <w:r>
+        <w:t xml:space="preserve"> morning to study</w:t>
+      </w:r>
+      <w:r>
+        <w:t xml:space="preserve">.  </w:t>
+      </w:r>
+      <w:r>
+        <w:t xml:space="preserve">As I had virtually no grasp of English, </w:t>
+      </w:r>
+      <w:r>
+        <w:t xml:space="preserve">I </w:t>
+      </w:r>
+      <w:r>
+        <w:t>resorted to</w:t>
+      </w:r>
+      <w:r>
+        <w:t xml:space="preserve"> literally memoriz</w:t>
+      </w:r>
+      <w:r>
+        <w:t>ing</w:t>
+      </w:r>
+      <w:r>
+        <w:t xml:space="preserve"> </w:t>
+      </w:r>
+      <w:r>
+        <w:t>entire</w:t>
+      </w:r>
+      <w:r>
+        <w:t xml:space="preserve"> pages of my science and geography books </w:t>
+      </w:r>
+      <w:r>
+        <w:t xml:space="preserve">in order to prepare </w:t>
+      </w:r>
+      <w:r>
+        <w:t>for the exams, which left my teachers speechle</w:t>
+      </w:r>
+      <w:r>
+        <w:t xml:space="preserve">ss.  Learning English was </w:t>
+      </w:r>
+      <w:r>
+        <w:t>certainly not an</w:t>
+      </w:r>
+      <w:r>
+        <w:t xml:space="preserve"> easy task, but it </w:t>
+      </w:r>
+      <w:r>
+        <w:t xml:space="preserve">turned out to be </w:t>
+      </w:r>
+      <w:r>
+        <w:t xml:space="preserve">“a magic carpet ride”.  It </w:t>
+      </w:r>
+      <w:r>
+        <w:t>opened up to</w:t>
+      </w:r>
+      <w:r>
+        <w:t xml:space="preserve"> me a whole new world of classic literature and knowledge.  I started to really cherish the language.  I started to write poems and stories in English.  I was amazed how lea</w:t>
+      </w:r>
+      <w:r>
+        <w:t>rning a new language was like discovering</w:t>
+      </w:r>
+      <w:r>
+        <w:t xml:space="preserve"> a secrete door to a whole new world.  After high school, without any hesitation, I decided to become an English teacher so that I could share this experience. </w:t>
+      </w:r>
+    </w:p>
+    <w:p>
+      <w:pPr>
+        <w:ind w:firstLine="720"/>
+      </w:pPr>
+      <w:r>
         <w:t xml:space="preserve">My first experience as an ESL teacher was at </w:t>
       </w:r>
       <w:r>
@@ -74,24 +181,12 @@
         <w:t>alma mater</w:t>
       </w:r>
       <w:r>
-        <w:t xml:space="preserve"> in Indonesia</w:t>
-      </w:r>
-      <w:r>
-        <w:rPr>
-          <w:highlight w:val="yellow"/>
-        </w:rPr>
-        <w:t>.  When I first</w:t>
-      </w:r>
-      <w:r>
-        <w:rPr>
-          <w:highlight w:val="yellow"/>
-        </w:rPr>
+        <w:t xml:space="preserve"> in Indonesia.  When I first</w:t>
+      </w:r>
+      <w:r>
         <w:t xml:space="preserve"> met</w:t>
       </w:r>
       <w:r>
-        <w:rPr>
-          <w:highlight w:val="yellow"/>
-        </w:rPr>
         <w:t xml:space="preserve"> my students</w:t>
       </w:r>
       <w:r>
@@ -101,28 +196,13 @@
         <w:t xml:space="preserve">wearied and frustrated due to the language barrier.  Not being able to </w:t>
       </w:r>
       <w:r>
-        <w:t xml:space="preserve">freely express themselves, they felt </w:t>
-      </w:r>
-      <w:r>
-        <w:rPr>
-          <w:highlight w:val="yellow"/>
-        </w:rPr>
-        <w:t xml:space="preserve">discouraged and </w:t>
-      </w:r>
-      <w:r>
-        <w:rPr>
-          <w:highlight w:val="yellow"/>
-        </w:rPr>
+        <w:t xml:space="preserve">freely express themselves, they felt discouraged and </w:t>
+      </w:r>
+      <w:r>
         <w:t xml:space="preserve">were reluctant to </w:t>
       </w:r>
       <w:r>
-        <w:rPr>
-          <w:highlight w:val="yellow"/>
-        </w:rPr>
-        <w:t>become proactive in both</w:t>
-      </w:r>
-      <w:r>
-        <w:t xml:space="preserve"> </w:t>
+        <w:t xml:space="preserve">become proactive in both </w:t>
       </w:r>
       <w:r>
         <w:t xml:space="preserve">their </w:t>
@@ -140,18 +220,9 @@
         <w:t>studies</w:t>
       </w:r>
       <w:r>
-        <w:t xml:space="preserve">.  It was my earnest desire to help them </w:t>
-      </w:r>
-      <w:r>
-        <w:rPr>
-          <w:highlight w:val="yellow"/>
-        </w:rPr>
-        <w:t>over</w:t>
-      </w:r>
-      <w:r>
-        <w:rPr>
-          <w:highlight w:val="yellow"/>
-        </w:rPr>
+        <w:t>.  It was my earnest desire to help them over</w:t>
+      </w:r>
+      <w:r>
         <w:t>come</w:t>
       </w:r>
       <w:r>
@@ -221,105 +292,161 @@
         <w:t>as an ESL teacher.  I realized that students struggle so much because of their limited</w:t>
       </w:r>
       <w:r>
-        <w:t xml:space="preserve"> English vocabulary.  </w:t>
+        <w:t xml:space="preserve"> English vocabulary.  With </w:t>
+      </w:r>
+      <w:r>
+        <w:t xml:space="preserve">a </w:t>
+      </w:r>
+      <w:r>
+        <w:t>larger vocabulary pool, students can hear, read and write better and richer</w:t>
+      </w:r>
+      <w:r>
+        <w:t xml:space="preserve"> sentences</w:t>
+      </w:r>
+      <w:r>
+        <w:t xml:space="preserve">.  On the other hand, </w:t>
+      </w:r>
+      <w:r>
+        <w:t xml:space="preserve">with a </w:t>
+      </w:r>
+      <w:r>
+        <w:t>limited amount of vocabulary, it was literally impossible to move forward</w:t>
+      </w:r>
+      <w:r>
+        <w:t>.  Designing a curriculum guided by this</w:t>
+      </w:r>
+      <w:r>
+        <w:t xml:space="preserve"> rather simple </w:t>
+      </w:r>
+      <w:r>
+        <w:t>realization</w:t>
+      </w:r>
+      <w:r>
+        <w:t xml:space="preserve"> </w:t>
+      </w:r>
+      <w:r>
+        <w:t>is</w:t>
+      </w:r>
+      <w:r>
+        <w:t xml:space="preserve"> easier said than done, but</w:t>
+      </w:r>
+      <w:r>
+        <w:t xml:space="preserve"> has proven to be quite</w:t>
+      </w:r>
+      <w:r>
+        <w:t xml:space="preserve"> powerful.</w:t>
+      </w:r>
+      <w:r>
+        <w:t xml:space="preserve"> </w:t>
       </w:r>
       <w:r>
         <w:rPr>
           <w:highlight w:val="yellow"/>
         </w:rPr>
-        <w:t xml:space="preserve">With </w:t>
-      </w:r>
-      <w:r>
-        <w:rPr>
-          <w:highlight w:val="yellow"/>
-        </w:rPr>
-        <w:t xml:space="preserve">a </w:t>
-      </w:r>
-      <w:r>
-        <w:rPr>
-          <w:highlight w:val="yellow"/>
-        </w:rPr>
-        <w:t>larger vocabulary</w:t>
-      </w:r>
-      <w:r>
-        <w:t xml:space="preserve"> pool, students can hear, read and write better and richer</w:t>
-      </w:r>
-      <w:r>
-        <w:t xml:space="preserve"> sentences</w:t>
-      </w:r>
-      <w:r>
-        <w:t xml:space="preserve">.  On the other hand, </w:t>
-      </w:r>
-      <w:r>
-        <w:t xml:space="preserve">with a </w:t>
-      </w:r>
-      <w:r>
-        <w:rPr>
-          <w:highlight w:val="yellow"/>
-        </w:rPr>
-        <w:t>limited amount of vocabulary</w:t>
-      </w:r>
-      <w:r>
-        <w:t>, it was literally impossible to move forward</w:t>
-      </w:r>
-      <w:r>
-        <w:t xml:space="preserve">.  This rather simple equation was easier said than done, but powerful.  </w:t>
+        <w:t>&lt;RESULTS&gt;</w:t>
+      </w:r>
+      <w:r>
+        <w:t xml:space="preserve">  </w:t>
+      </w:r>
+      <w:r>
+        <w:t xml:space="preserve">Keeping this in mind, I try to equip every </w:t>
+      </w:r>
+      <w:r>
+        <w:t xml:space="preserve">single </w:t>
+      </w:r>
+      <w:r>
+        <w:t>student I meet with a large pool of vocabulary, knowing that this will</w:t>
+      </w:r>
+      <w:r>
+        <w:t xml:space="preserve"> become the </w:t>
+      </w:r>
+      <w:r>
+        <w:t>foundation</w:t>
+      </w:r>
+      <w:r>
+        <w:t xml:space="preserve"> which will</w:t>
+      </w:r>
+      <w:r>
+        <w:t xml:space="preserve"> help them </w:t>
+      </w:r>
+      <w:r>
+        <w:t xml:space="preserve">to </w:t>
+      </w:r>
+      <w:r>
+        <w:t>not only score well on standardized English proficiency tests but</w:t>
+      </w:r>
+      <w:r>
+        <w:t xml:space="preserve"> will</w:t>
+      </w:r>
+      <w:r>
+        <w:t xml:space="preserve"> also open up </w:t>
+      </w:r>
+      <w:r>
+        <w:t>the</w:t>
+      </w:r>
+      <w:r>
+        <w:t xml:space="preserve"> door to</w:t>
+      </w:r>
+      <w:r>
+        <w:t xml:space="preserve"> a</w:t>
+      </w:r>
+      <w:r>
+        <w:t xml:space="preserve"> limitless </w:t>
+      </w:r>
+      <w:r>
+        <w:t xml:space="preserve">universe of </w:t>
+      </w:r>
+      <w:r>
+        <w:t xml:space="preserve">knowledge delivered in English.  </w:t>
+      </w:r>
+      <w:r>
+        <w:t xml:space="preserve">I adhered to this principle </w:t>
+      </w:r>
+      <w:r>
+        <w:t>even when I t</w:t>
+      </w:r>
+      <w:r>
+        <w:t>aught kindergarteners</w:t>
+      </w:r>
+      <w:r>
+        <w:t>. I would frequently conduct additional research in order</w:t>
       </w:r>
       <w:bookmarkStart w:id="0" w:name="_GoBack"/>
       <w:bookmarkEnd w:id="0"/>
       <w:r>
-        <w:t xml:space="preserve">Keeping this in mind, I try to equip every student I </w:t>
-      </w:r>
-      <w:r>
-        <w:rPr>
-          <w:highlight w:val="yellow"/>
-        </w:rPr>
-        <w:t>meet</w:t>
-      </w:r>
-      <w:r>
-        <w:t xml:space="preserve"> with a large pool of vocabulary, knowing that this will help them not only score well on standardized English proficiency tests but also open up a door to limitless knowledge delivered in English.  </w:t>
-      </w:r>
-      <w:r>
-        <w:t xml:space="preserve">Therefore, even when I teach kindergarteners, I tried to </w:t>
-      </w:r>
-      <w:r>
-        <w:rPr>
-          <w:highlight w:val="yellow"/>
-        </w:rPr>
-        <w:t>adopt</w:t>
-      </w:r>
-      <w:r>
-        <w:t xml:space="preserve"> variety of </w:t>
-      </w:r>
-      <w:r>
-        <w:t xml:space="preserve">vocabulary in my classroom, and when new words are introduced, I do my best to explain in </w:t>
-      </w:r>
-      <w:r>
-        <w:t xml:space="preserve">as fun and </w:t>
-      </w:r>
-      <w:r>
-        <w:rPr>
-          <w:highlight w:val="yellow"/>
-        </w:rPr>
-        <w:t xml:space="preserve">exciting </w:t>
-      </w:r>
-      <w:r>
-        <w:rPr>
-          <w:highlight w:val="yellow"/>
-        </w:rPr>
+        <w:t xml:space="preserve"> to adopt </w:t>
+      </w:r>
+      <w:r>
+        <w:t xml:space="preserve">a </w:t>
+      </w:r>
+      <w:r>
+        <w:t xml:space="preserve">variety of </w:t>
+      </w:r>
+      <w:r>
+        <w:t xml:space="preserve">vocabulary in my classroom, and when new words </w:t>
+      </w:r>
+      <w:r>
+        <w:t>we</w:t>
+      </w:r>
+      <w:r>
+        <w:t>re introduced, I d</w:t>
+      </w:r>
+      <w:r>
+        <w:t>id</w:t>
+      </w:r>
+      <w:r>
+        <w:t xml:space="preserve"> my best to explain in </w:t>
+      </w:r>
+      <w:r>
+        <w:t xml:space="preserve">as fun and exciting </w:t>
+      </w:r>
+      <w:r>
         <w:t xml:space="preserve">manner </w:t>
       </w:r>
       <w:r>
-        <w:rPr>
-          <w:highlight w:val="yellow"/>
-        </w:rPr>
-        <w:t>as</w:t>
-      </w:r>
-      <w:r>
-        <w:t xml:space="preserve"> possible for my students to remember.  </w:t>
+        <w:t xml:space="preserve">as possible for my students to remember.  </w:t>
       </w:r>
     </w:p>
-    <w:p/>
     <w:p>
       <w:r>
         <w:tab/>
@@ -328,7 +455,13 @@
         <w:t xml:space="preserve">For the past twelve years, </w:t>
       </w:r>
       <w:r>
-        <w:t>I have taught over millions of students</w:t>
+        <w:t xml:space="preserve">I have taught </w:t>
+      </w:r>
+      <w:r>
+        <w:t>thousands</w:t>
+      </w:r>
+      <w:r>
+        <w:t xml:space="preserve"> of students</w:t>
       </w:r>
       <w:r>
         <w:t>.  I</w:t>
@@ -361,28 +494,19 @@
         <w:t xml:space="preserve">barrier truly opened up a door to a whole new world.  </w:t>
       </w:r>
       <w:r>
-        <w:t xml:space="preserve">For me, teaching English </w:t>
-      </w:r>
-      <w:r>
-        <w:rPr>
-          <w:highlight w:val="yellow"/>
-        </w:rPr>
-        <w:t>is not</w:t>
-      </w:r>
-      <w:r>
-        <w:rPr>
-          <w:highlight w:val="yellow"/>
-        </w:rPr>
+        <w:t>For me, teaching English is not</w:t>
+      </w:r>
+      <w:r>
         <w:t xml:space="preserve"> simply</w:t>
       </w:r>
       <w:r>
-        <w:rPr>
-          <w:highlight w:val="yellow"/>
-        </w:rPr>
-        <w:t xml:space="preserve"> a job and a career</w:t>
-      </w:r>
-      <w:r>
-        <w:t xml:space="preserve">, it is what I am born to do and it is my life.  I am still striving to find more efficient ways to teach English every day.   </w:t>
+        <w:t xml:space="preserve"> a job and a career, it is what I am born to do and it is my life.  </w:t>
+      </w:r>
+      <w:r>
+        <w:t xml:space="preserve">To this very day </w:t>
+      </w:r>
+      <w:r>
+        <w:t>I am still striving to find more efficient ways to teach English.</w:t>
       </w:r>
     </w:p>
     <w:sectPr>

</xml_diff>